<commit_message>
chore(exercise1): proofread fixes of exercise 1 response
</commit_message>
<xml_diff>
--- a/exercise1/readme.docx
+++ b/exercise1/readme.docx
@@ -57,13 +57,7 @@
         </w:numPr>
       </w:pPr>
       <w:r>
-        <w:t xml:space="preserve">An event-based architecture with </w:t>
-      </w:r>
-      <w:r>
-        <w:t>closer integration with sales channels</w:t>
-      </w:r>
-      <w:r>
-        <w:t xml:space="preserve"> is recommended to further optimise information flow and speed up their feedback loop.</w:t>
+        <w:t>An event-based architecture with closer integration with sales channels is recommended to further optimise information flow and speed up their feedback loop.</w:t>
       </w:r>
     </w:p>
     <w:p>
@@ -76,16 +70,7 @@
     </w:p>
     <w:p>
       <w:r>
-        <w:t>C</w:t>
-      </w:r>
-      <w:r>
-        <w:t xml:space="preserve">urrent architecture of the system </w:t>
-      </w:r>
-      <w:r>
-        <w:t xml:space="preserve">is something like </w:t>
-      </w:r>
-      <w:r>
-        <w:t>the following:</w:t>
+        <w:t>Current architecture of the system is something like the following:</w:t>
       </w:r>
     </w:p>
     <w:p/>
@@ -170,22 +155,13 @@
         </w:numPr>
       </w:pPr>
       <w:r>
-        <w:t xml:space="preserve">These systems either push orders to the SFTP server in </w:t>
-      </w:r>
-      <w:r>
-        <w:t>15-minute</w:t>
-      </w:r>
-      <w:r>
-        <w:t xml:space="preserve"> or </w:t>
+        <w:t xml:space="preserve">These systems either push orders to the SFTP server in 15-minute or </w:t>
       </w:r>
       <w:r>
         <w:t xml:space="preserve">as part of middleware, </w:t>
       </w:r>
       <w:r>
-        <w:t xml:space="preserve">there is an </w:t>
-      </w:r>
-      <w:r>
-        <w:t xml:space="preserve">Order Acquisition system that </w:t>
+        <w:t xml:space="preserve">there is an Order Acquisition system that </w:t>
       </w:r>
       <w:r>
         <w:t xml:space="preserve">either receives or pulls orders. </w:t>
@@ -662,16 +638,7 @@
         </w:numPr>
       </w:pPr>
       <w:r>
-        <w:t xml:space="preserve">Very little additional development effort </w:t>
-      </w:r>
-      <w:r>
-        <w:t>is</w:t>
-      </w:r>
-      <w:r>
-        <w:t xml:space="preserve"> required</w:t>
-      </w:r>
-      <w:r>
-        <w:t xml:space="preserve"> – existing mechanism is being speed up.</w:t>
+        <w:t>Very little additional development effort is required – existing mechanism is being speed up.</w:t>
       </w:r>
       <w:r>
         <w:rPr>
@@ -689,31 +656,13 @@
         </w:numPr>
       </w:pPr>
       <w:r>
-        <w:t xml:space="preserve">Infrastructure requirements </w:t>
-      </w:r>
-      <w:r>
-        <w:t>are</w:t>
-      </w:r>
-      <w:r>
-        <w:t xml:space="preserve"> unchanged</w:t>
-      </w:r>
-      <w:r>
-        <w:t>.</w:t>
+        <w:t>Infrastructure requirements are unchanged.</w:t>
       </w:r>
     </w:p>
     <w:p/>
     <w:p>
       <w:r>
-        <w:t>Potential d</w:t>
-      </w:r>
-      <w:r>
-        <w:t xml:space="preserve">rawbacks </w:t>
-      </w:r>
-      <w:r>
-        <w:t xml:space="preserve">of this approach </w:t>
-      </w:r>
-      <w:r>
-        <w:t>include:</w:t>
+        <w:t>Potential drawbacks of this approach include:</w:t>
       </w:r>
     </w:p>
     <w:p>
@@ -725,10 +674,7 @@
         </w:numPr>
       </w:pPr>
       <w:r>
-        <w:t>Overselling may still occur</w:t>
-      </w:r>
-      <w:r>
-        <w:t>. Primarily because:</w:t>
+        <w:t>Overselling may still occur. Primarily because:</w:t>
       </w:r>
     </w:p>
     <w:p>
@@ -788,10 +734,7 @@
         </w:numPr>
       </w:pPr>
       <w:r>
-        <w:t>May not be possible due to API rate limits</w:t>
-      </w:r>
-      <w:r>
-        <w:t>. For example, if the initial reason behind coming up with 15</w:t>
+        <w:t>May not be possible due to API rate limits. For example, if the initial reason behind coming up with 15</w:t>
       </w:r>
       <w:r>
         <w:t>-</w:t>
@@ -1124,7 +1067,13 @@
         </w:numPr>
       </w:pPr>
       <w:r>
-        <w:t>As push API is used to for receiving updates from sales channel, another audit component may be required to do similar sync between Middleware state and Sales channel (e.g. If an order was missed due to a push call failing). It can also be programmed to attempt to fix issues by publishing missed updates to relevant event bus.</w:t>
+        <w:t>As push API is used to for receiving updates from sales channel, another audit component may be required to do similar sync between Middleware state and Sales channel (e.g. If an order was missed due to a push call failing</w:t>
+      </w:r>
+      <w:r>
+        <w:t xml:space="preserve"> or an outage</w:t>
+      </w:r>
+      <w:r>
+        <w:t>). It can also be programmed to attempt to fix issues by publishing missed updates to relevant event bus.</w:t>
       </w:r>
     </w:p>
     <w:p>
@@ -1150,6 +1099,9 @@
       <w:r>
         <w:t>.</w:t>
       </w:r>
+      <w:r>
+        <w:t xml:space="preserve"> If stock is not available, it could instead send order update cancelling order saying stock is not available.</w:t>
+      </w:r>
     </w:p>
     <w:p/>
     <w:p>
@@ -1184,7 +1136,13 @@
         <w:t>queues</w:t>
       </w:r>
       <w:r>
-        <w:t xml:space="preserve"> for prototype</w:t>
+        <w:t xml:space="preserve"> for</w:t>
+      </w:r>
+      <w:r>
+        <w:t xml:space="preserve"> a</w:t>
+      </w:r>
+      <w:r>
+        <w:t xml:space="preserve"> prototype</w:t>
       </w:r>
       <w:r>
         <w:t>.</w:t>
@@ -1239,9 +1197,6 @@
       </w:r>
       <w:r>
         <w:t>.</w:t>
-      </w:r>
-      <w:r>
-        <w:t xml:space="preserve"> This would not be possible with a synchronous approach due to a need for consistency.</w:t>
       </w:r>
     </w:p>
     <w:p/>
@@ -1257,7 +1212,7 @@
         </w:rPr>
         <w:lastRenderedPageBreak/>
         <w:drawing>
-          <wp:inline distT="0" distB="0" distL="0" distR="0" wp14:anchorId="670AE90E" wp14:editId="1596CCAC">
+          <wp:inline distT="0" distB="0" distL="0" distR="0" wp14:anchorId="670AE90E" wp14:editId="1ACE3C4B">
             <wp:extent cx="5731510" cy="2839720"/>
             <wp:effectExtent l="0" t="0" r="0" b="5080"/>
             <wp:docPr id="371461551" name="Picture 8"/>
@@ -1353,10 +1308,7 @@
         </w:numPr>
       </w:pPr>
       <w:r>
-        <w:t xml:space="preserve">Vendor neutral event format </w:t>
-      </w:r>
-      <w:r>
-        <w:t>will help easily add future sales channels and adopt when WMS is changed / upgraded.</w:t>
+        <w:t>Vendor neutral event format will help easily add future sales channels and adopt when WMS is changed / upgraded.</w:t>
       </w:r>
     </w:p>
     <w:p/>
@@ -1401,13 +1353,25 @@
         </w:numPr>
       </w:pPr>
       <w:r>
-        <w:t>There are a lot more hops information flows through. Even though information flows much faster than current architecture, o</w:t>
-      </w:r>
-      <w:r>
-        <w:t>verall system is more complex with more system components.</w:t>
-      </w:r>
-      <w:r>
-        <w:t xml:space="preserve"> For example, it comes with configuration management and </w:t>
+        <w:t>There are a lot more hops information flows through. Even though information flows much faster than current architecture</w:t>
+      </w:r>
+      <w:r>
+        <w:t xml:space="preserve"> and individual components are easier to build and maintain</w:t>
+      </w:r>
+      <w:r>
+        <w:t xml:space="preserve">, overall system is more complex with more system components. For example, it </w:t>
+      </w:r>
+      <w:r>
+        <w:t>will come</w:t>
+      </w:r>
+      <w:r>
+        <w:t xml:space="preserve"> with</w:t>
+      </w:r>
+      <w:r>
+        <w:t xml:space="preserve"> more</w:t>
+      </w:r>
+      <w:r>
+        <w:t xml:space="preserve"> configuration management and </w:t>
       </w:r>
       <w:r>
         <w:t>D</w:t>
@@ -1422,11 +1386,18 @@
         <w:t>ps overhead.</w:t>
       </w:r>
       <w:r>
-        <w:t xml:space="preserve"> It can also be more expensive operationally.</w:t>
+        <w:t xml:space="preserve"> It can also be more expensive operationally</w:t>
+      </w:r>
+      <w:r>
+        <w:t xml:space="preserve"> depending on platform and technology used</w:t>
+      </w:r>
+      <w:r>
+        <w:t>.</w:t>
       </w:r>
     </w:p>
     <w:p/>
     <w:sectPr>
+      <w:footerReference w:type="default" r:id="rId11"/>
       <w:pgSz w:w="11906" w:h="16838"/>
       <w:pgMar w:top="1440" w:right="1440" w:bottom="1440" w:left="1440" w:header="708" w:footer="708" w:gutter="0"/>
       <w:cols w:space="708"/>
@@ -1455,6 +1426,108 @@
 </w:endnotes>
 </file>
 
+<file path=word/footer1.xml><?xml version="1.0" encoding="utf-8"?>
+<w:ftr xmlns:wpc="http://schemas.microsoft.com/office/word/2010/wordprocessingCanvas" xmlns:cx="http://schemas.microsoft.com/office/drawing/2014/chartex" xmlns:cx1="http://schemas.microsoft.com/office/drawing/2015/9/8/chartex" xmlns:cx2="http://schemas.microsoft.com/office/drawing/2015/10/21/chartex" xmlns:cx3="http://schemas.microsoft.com/office/drawing/2016/5/9/chartex" xmlns:cx4="http://schemas.microsoft.com/office/drawing/2016/5/10/chartex" xmlns:cx5="http://schemas.microsoft.com/office/drawing/2016/5/11/chartex" xmlns:cx6="http://schemas.microsoft.com/office/drawing/2016/5/12/chartex" xmlns:cx7="http://schemas.microsoft.com/office/drawing/2016/5/13/chartex" xmlns:cx8="http://schemas.microsoft.com/office/drawing/2016/5/14/chartex" xmlns:mc="http://schemas.openxmlformats.org/markup-compatibility/2006" xmlns:aink="http://schemas.microsoft.com/office/drawing/2016/ink" xmlns:am3d="http://schemas.microsoft.com/office/drawing/2017/model3d" xmlns:o="urn:schemas-microsoft-com:office:office" xmlns:oel="http://schemas.microsoft.com/office/2019/extlst" xmlns:r="http://schemas.openxmlformats.org/officeDocument/2006/relationships" xmlns:m="http://schemas.openxmlformats.org/officeDocument/2006/math" xmlns:v="urn:schemas-microsoft-com:vml" xmlns:wp14="http://schemas.microsoft.com/office/word/2010/wordprocessingDrawing" xmlns:wp="http://schemas.openxmlformats.org/drawingml/2006/wordprocessingDrawing" xmlns:w10="urn:schemas-microsoft-com:office:word" xmlns:w="http://schemas.openxmlformats.org/wordprocessingml/2006/main" xmlns:w14="http://schemas.microsoft.com/office/word/2010/wordml" xmlns:w15="http://schemas.microsoft.com/office/word/2012/wordml" xmlns:w16cex="http://schemas.microsoft.com/office/word/2018/wordml/cex" xmlns:w16cid="http://schemas.microsoft.com/office/word/2016/wordml/cid" xmlns:w16="http://schemas.microsoft.com/office/word/2018/wordml" xmlns:w16du="http://schemas.microsoft.com/office/word/2023/wordml/word16du" xmlns:w16sdtdh="http://schemas.microsoft.com/office/word/2020/wordml/sdtdatahash" xmlns:w16se="http://schemas.microsoft.com/office/word/2015/wordml/symex" xmlns:wpg="http://schemas.microsoft.com/office/word/2010/wordprocessingGroup" xmlns:wpi="http://schemas.microsoft.com/office/word/2010/wordprocessingInk" xmlns:wne="http://schemas.microsoft.com/office/word/2006/wordml" xmlns:wps="http://schemas.microsoft.com/office/word/2010/wordprocessingShape" mc:Ignorable="w14 w15 w16se w16cid w16 w16cex w16sdtdh w16du wp14">
+  <w:p>
+    <w:pPr>
+      <w:pStyle w:val="Footer"/>
+    </w:pPr>
+    <w:r>
+      <w:rPr>
+        <w:rFonts w:ascii="Times New Roman" w:hAnsi="Times New Roman"/>
+        <w:lang w:val="en-GB"/>
+      </w:rPr>
+      <w:t xml:space="preserve">Page </w:t>
+    </w:r>
+    <w:r>
+      <w:rPr>
+        <w:rFonts w:ascii="Times New Roman" w:hAnsi="Times New Roman"/>
+        <w:lang w:val="en-GB"/>
+      </w:rPr>
+      <w:fldChar w:fldCharType="begin"/>
+    </w:r>
+    <w:r>
+      <w:rPr>
+        <w:rFonts w:ascii="Times New Roman" w:hAnsi="Times New Roman"/>
+        <w:lang w:val="en-GB"/>
+      </w:rPr>
+      <w:instrText xml:space="preserve"> PAGE </w:instrText>
+    </w:r>
+    <w:r>
+      <w:rPr>
+        <w:rFonts w:ascii="Times New Roman" w:hAnsi="Times New Roman"/>
+        <w:lang w:val="en-GB"/>
+      </w:rPr>
+      <w:fldChar w:fldCharType="separate"/>
+    </w:r>
+    <w:r>
+      <w:rPr>
+        <w:rFonts w:ascii="Times New Roman" w:hAnsi="Times New Roman"/>
+        <w:noProof/>
+        <w:lang w:val="en-GB"/>
+      </w:rPr>
+      <w:t>1</w:t>
+    </w:r>
+    <w:r>
+      <w:rPr>
+        <w:rFonts w:ascii="Times New Roman" w:hAnsi="Times New Roman"/>
+        <w:lang w:val="en-GB"/>
+      </w:rPr>
+      <w:fldChar w:fldCharType="end"/>
+    </w:r>
+    <w:r>
+      <w:rPr>
+        <w:rFonts w:ascii="Times New Roman" w:hAnsi="Times New Roman"/>
+        <w:lang w:val="en-GB"/>
+      </w:rPr>
+      <w:t xml:space="preserve"> of </w:t>
+    </w:r>
+    <w:r>
+      <w:rPr>
+        <w:rFonts w:ascii="Times New Roman" w:hAnsi="Times New Roman"/>
+        <w:lang w:val="en-GB"/>
+      </w:rPr>
+      <w:fldChar w:fldCharType="begin"/>
+    </w:r>
+    <w:r>
+      <w:rPr>
+        <w:rFonts w:ascii="Times New Roman" w:hAnsi="Times New Roman"/>
+        <w:lang w:val="en-GB"/>
+      </w:rPr>
+      <w:instrText xml:space="preserve"> NUMPAGES </w:instrText>
+    </w:r>
+    <w:r>
+      <w:rPr>
+        <w:rFonts w:ascii="Times New Roman" w:hAnsi="Times New Roman"/>
+        <w:lang w:val="en-GB"/>
+      </w:rPr>
+      <w:fldChar w:fldCharType="separate"/>
+    </w:r>
+    <w:r>
+      <w:rPr>
+        <w:rFonts w:ascii="Times New Roman" w:hAnsi="Times New Roman"/>
+        <w:noProof/>
+        <w:lang w:val="en-GB"/>
+      </w:rPr>
+      <w:t>6</w:t>
+    </w:r>
+    <w:r>
+      <w:rPr>
+        <w:rFonts w:ascii="Times New Roman" w:hAnsi="Times New Roman"/>
+        <w:lang w:val="en-GB"/>
+      </w:rPr>
+      <w:fldChar w:fldCharType="end"/>
+    </w:r>
+    <w:r>
+      <w:tab/>
+    </w:r>
+    <w:r>
+      <w:tab/>
+    </w:r>
+  </w:p>
+</w:ftr>
+</file>
+
 <file path=word/footnotes.xml><?xml version="1.0" encoding="utf-8"?>
 <w:footnotes xmlns:wpc="http://schemas.microsoft.com/office/word/2010/wordprocessingCanvas" xmlns:cx="http://schemas.microsoft.com/office/drawing/2014/chartex" xmlns:cx1="http://schemas.microsoft.com/office/drawing/2015/9/8/chartex" xmlns:cx2="http://schemas.microsoft.com/office/drawing/2015/10/21/chartex" xmlns:cx3="http://schemas.microsoft.com/office/drawing/2016/5/9/chartex" xmlns:cx4="http://schemas.microsoft.com/office/drawing/2016/5/10/chartex" xmlns:cx5="http://schemas.microsoft.com/office/drawing/2016/5/11/chartex" xmlns:cx6="http://schemas.microsoft.com/office/drawing/2016/5/12/chartex" xmlns:cx7="http://schemas.microsoft.com/office/drawing/2016/5/13/chartex" xmlns:cx8="http://schemas.microsoft.com/office/drawing/2016/5/14/chartex" xmlns:mc="http://schemas.openxmlformats.org/markup-compatibility/2006" xmlns:aink="http://schemas.microsoft.com/office/drawing/2016/ink" xmlns:am3d="http://schemas.microsoft.com/office/drawing/2017/model3d" xmlns:o="urn:schemas-microsoft-com:office:office" xmlns:oel="http://schemas.microsoft.com/office/2019/extlst" xmlns:r="http://schemas.openxmlformats.org/officeDocument/2006/relationships" xmlns:m="http://schemas.openxmlformats.org/officeDocument/2006/math" xmlns:v="urn:schemas-microsoft-com:vml" xmlns:wp14="http://schemas.microsoft.com/office/word/2010/wordprocessingDrawing" xmlns:wp="http://schemas.openxmlformats.org/drawingml/2006/wordprocessingDrawing" xmlns:w10="urn:schemas-microsoft-com:office:word" xmlns:w="http://schemas.openxmlformats.org/wordprocessingml/2006/main" xmlns:w14="http://schemas.microsoft.com/office/word/2010/wordml" xmlns:w15="http://schemas.microsoft.com/office/word/2012/wordml" xmlns:w16cex="http://schemas.microsoft.com/office/word/2018/wordml/cex" xmlns:w16cid="http://schemas.microsoft.com/office/word/2016/wordml/cid" xmlns:w16="http://schemas.microsoft.com/office/word/2018/wordml" xmlns:w16du="http://schemas.microsoft.com/office/word/2023/wordml/word16du" xmlns:w16sdtdh="http://schemas.microsoft.com/office/word/2020/wordml/sdtdatahash" xmlns:w16se="http://schemas.microsoft.com/office/word/2015/wordml/symex" xmlns:wpg="http://schemas.microsoft.com/office/word/2010/wordprocessingGroup" xmlns:wpi="http://schemas.microsoft.com/office/word/2010/wordprocessingInk" xmlns:wne="http://schemas.microsoft.com/office/word/2006/wordml" xmlns:wps="http://schemas.microsoft.com/office/word/2010/wordprocessingShape" mc:Ignorable="w14 w15 w16se w16cid w16 w16cex w16sdtdh w16du wp14">
   <w:footnote w:type="separator" w:id="-1">
@@ -1483,10 +1556,7 @@
         <w:footnoteRef/>
       </w:r>
       <w:r>
-        <w:t xml:space="preserve"> </w:t>
-      </w:r>
-      <w:r>
-        <w:t>There may still be minor development effort required if existing service(s) cannot handle new update frequency.</w:t>
+        <w:t xml:space="preserve"> There may still be minor development effort required if existing service(s) cannot handle new update frequency.</w:t>
       </w:r>
     </w:p>
   </w:footnote>
@@ -3020,6 +3090,48 @@
       <w:vertAlign w:val="superscript"/>
     </w:rPr>
   </w:style>
+  <w:style w:type="paragraph" w:styleId="Header">
+    <w:name w:val="header"/>
+    <w:basedOn w:val="Normal"/>
+    <w:link w:val="HeaderChar"/>
+    <w:uiPriority w:val="99"/>
+    <w:unhideWhenUsed/>
+    <w:rsid w:val="00AF7A7E"/>
+    <w:pPr>
+      <w:tabs>
+        <w:tab w:val="center" w:pos="4513"/>
+        <w:tab w:val="right" w:pos="9026"/>
+      </w:tabs>
+    </w:pPr>
+  </w:style>
+  <w:style w:type="character" w:customStyle="1" w:styleId="HeaderChar">
+    <w:name w:val="Header Char"/>
+    <w:basedOn w:val="DefaultParagraphFont"/>
+    <w:link w:val="Header"/>
+    <w:uiPriority w:val="99"/>
+    <w:rsid w:val="00AF7A7E"/>
+  </w:style>
+  <w:style w:type="paragraph" w:styleId="Footer">
+    <w:name w:val="footer"/>
+    <w:basedOn w:val="Normal"/>
+    <w:link w:val="FooterChar"/>
+    <w:uiPriority w:val="99"/>
+    <w:unhideWhenUsed/>
+    <w:rsid w:val="00AF7A7E"/>
+    <w:pPr>
+      <w:tabs>
+        <w:tab w:val="center" w:pos="4513"/>
+        <w:tab w:val="right" w:pos="9026"/>
+      </w:tabs>
+    </w:pPr>
+  </w:style>
+  <w:style w:type="character" w:customStyle="1" w:styleId="FooterChar">
+    <w:name w:val="Footer Char"/>
+    <w:basedOn w:val="DefaultParagraphFont"/>
+    <w:link w:val="Footer"/>
+    <w:uiPriority w:val="99"/>
+    <w:rsid w:val="00AF7A7E"/>
+  </w:style>
 </w:styles>
 </file>
 

</xml_diff>